<commit_message>
Updated to include issues on git
</commit_message>
<xml_diff>
--- a/Gruppe.docx
+++ b/Gruppe.docx
@@ -1,10 +1,10 @@
 
 <file path=word/document.xml><?xml version="1.0" encoding="utf-8"?>
-<w:document xmlns:wpc="http://schemas.microsoft.com/office/word/2010/wordprocessingCanvas" xmlns:cx="http://schemas.microsoft.com/office/drawing/2014/chartex" xmlns:cx1="http://schemas.microsoft.com/office/drawing/2015/9/8/chartex" xmlns:cx2="http://schemas.microsoft.com/office/drawing/2015/10/21/chartex" xmlns:cx3="http://schemas.microsoft.com/office/drawing/2016/5/9/chartex" xmlns:cx4="http://schemas.microsoft.com/office/drawing/2016/5/10/chartex" xmlns:cx5="http://schemas.microsoft.com/office/drawing/2016/5/11/chartex" xmlns:cx6="http://schemas.microsoft.com/office/drawing/2016/5/12/chartex" xmlns:cx7="http://schemas.microsoft.com/office/drawing/2016/5/13/chartex" xmlns:cx8="http://schemas.microsoft.com/office/drawing/2016/5/14/chartex" xmlns:mc="http://schemas.openxmlformats.org/markup-compatibility/2006" xmlns:aink="http://schemas.microsoft.com/office/drawing/2016/ink" xmlns:am3d="http://schemas.microsoft.com/office/drawing/2017/model3d" xmlns:o="urn:schemas-microsoft-com:office:office" xmlns:oel="http://schemas.microsoft.com/office/2019/extlst" xmlns:r="http://schemas.openxmlformats.org/officeDocument/2006/relationships" xmlns:m="http://schemas.openxmlformats.org/officeDocument/2006/math" xmlns:v="urn:schemas-microsoft-com:vml" xmlns:wp14="http://schemas.microsoft.com/office/word/2010/wordprocessingDrawing" xmlns:wp="http://schemas.openxmlformats.org/drawingml/2006/wordprocessingDrawing" xmlns:w10="urn:schemas-microsoft-com:office:word" xmlns:w="http://schemas.openxmlformats.org/wordprocessingml/2006/main" xmlns:w14="http://schemas.microsoft.com/office/word/2010/wordml" xmlns:w15="http://schemas.microsoft.com/office/word/2012/wordml" xmlns:w16cex="http://schemas.microsoft.com/office/word/2018/wordml/cex" xmlns:w16cid="http://schemas.microsoft.com/office/word/2016/wordml/cid" xmlns:w16="http://schemas.microsoft.com/office/word/2018/wordml" xmlns:w16du="http://schemas.microsoft.com/office/word/2023/wordml/word16du" xmlns:w16sdtdh="http://schemas.microsoft.com/office/word/2020/wordml/sdtdatahash" xmlns:w16se="http://schemas.microsoft.com/office/word/2015/wordml/symex" xmlns:wpg="http://schemas.microsoft.com/office/word/2010/wordprocessingGroup" xmlns:wpi="http://schemas.microsoft.com/office/word/2010/wordprocessingInk" xmlns:wne="http://schemas.microsoft.com/office/word/2006/wordml" xmlns:wps="http://schemas.microsoft.com/office/word/2010/wordprocessingShape" mc:Ignorable="w14 w15 w16se w16cid w16 w16cex w16sdtdh wp14">
+<w:document xmlns:wpc="http://schemas.microsoft.com/office/word/2010/wordprocessingCanvas" xmlns:cx="http://schemas.microsoft.com/office/drawing/2014/chartex" xmlns:cx1="http://schemas.microsoft.com/office/drawing/2015/9/8/chartex" xmlns:cx2="http://schemas.microsoft.com/office/drawing/2015/10/21/chartex" xmlns:cx3="http://schemas.microsoft.com/office/drawing/2016/5/9/chartex" xmlns:cx4="http://schemas.microsoft.com/office/drawing/2016/5/10/chartex" xmlns:cx5="http://schemas.microsoft.com/office/drawing/2016/5/11/chartex" xmlns:cx6="http://schemas.microsoft.com/office/drawing/2016/5/12/chartex" xmlns:cx7="http://schemas.microsoft.com/office/drawing/2016/5/13/chartex" xmlns:cx8="http://schemas.microsoft.com/office/drawing/2016/5/14/chartex" xmlns:mc="http://schemas.openxmlformats.org/markup-compatibility/2006" xmlns:aink="http://schemas.microsoft.com/office/drawing/2016/ink" xmlns:am3d="http://schemas.microsoft.com/office/drawing/2017/model3d" xmlns:o="urn:schemas-microsoft-com:office:office" xmlns:oel="http://schemas.microsoft.com/office/2019/extlst" xmlns:r="http://schemas.openxmlformats.org/officeDocument/2006/relationships" xmlns:m="http://schemas.openxmlformats.org/officeDocument/2006/math" xmlns:v="urn:schemas-microsoft-com:vml" xmlns:wp14="http://schemas.microsoft.com/office/word/2010/wordprocessingDrawing" xmlns:wp="http://schemas.openxmlformats.org/drawingml/2006/wordprocessingDrawing" xmlns:w10="urn:schemas-microsoft-com:office:word" xmlns:w="http://schemas.openxmlformats.org/wordprocessingml/2006/main" xmlns:w14="http://schemas.microsoft.com/office/word/2010/wordml" xmlns:w15="http://schemas.microsoft.com/office/word/2012/wordml" xmlns:w16cex="http://schemas.microsoft.com/office/word/2018/wordml/cex" xmlns:w16cid="http://schemas.microsoft.com/office/word/2016/wordml/cid" xmlns:w16="http://schemas.microsoft.com/office/word/2018/wordml" xmlns:w16sdtdh="http://schemas.microsoft.com/office/word/2020/wordml/sdtdatahash" xmlns:w16se="http://schemas.microsoft.com/office/word/2015/wordml/symex" xmlns:wpg="http://schemas.microsoft.com/office/word/2010/wordprocessingGroup" xmlns:wpi="http://schemas.microsoft.com/office/word/2010/wordprocessingInk" xmlns:wne="http://schemas.microsoft.com/office/word/2006/wordml" xmlns:wps="http://schemas.microsoft.com/office/word/2010/wordprocessingShape" mc:Ignorable="w14 w15 w16se w16cid w16 w16cex w16sdtdh wp14">
   <w:body>
     <w:p>
       <w:pPr>
-        <w:pStyle w:val="Heading1"/>
+        <w:pStyle w:val="Overskrift1"/>
       </w:pPr>
       <w:r>
         <w:t>Fravær:</w:t>
@@ -12,7 +12,7 @@
     </w:p>
     <w:p>
       <w:pPr>
-        <w:pStyle w:val="ListParagraph"/>
+        <w:pStyle w:val="Listeafsnit"/>
         <w:numPr>
           <w:ilvl w:val="0"/>
           <w:numId w:val="2"/>
@@ -30,7 +30,7 @@
     </w:p>
     <w:p>
       <w:pPr>
-        <w:pStyle w:val="Heading1"/>
+        <w:pStyle w:val="Overskrift1"/>
       </w:pPr>
       <w:r>
         <w:t>Kode</w:t>
@@ -41,7 +41,7 @@
     </w:p>
     <w:p>
       <w:pPr>
-        <w:pStyle w:val="ListParagraph"/>
+        <w:pStyle w:val="Listeafsnit"/>
         <w:numPr>
           <w:ilvl w:val="0"/>
           <w:numId w:val="1"/>
@@ -83,72 +83,90 @@
     </w:p>
     <w:p>
       <w:pPr>
-        <w:pStyle w:val="Heading1"/>
-      </w:pPr>
-      <w:r>
-        <w:rPr/>
+        <w:pStyle w:val="Overskrift1"/>
+      </w:pPr>
+      <w:r>
         <w:t>Versionsstyrring</w:t>
       </w:r>
       <w:r>
-        <w:rPr/>
         <w:t>:</w:t>
       </w:r>
     </w:p>
     <w:p>
       <w:pPr>
-        <w:pStyle w:val="ListParagraph"/>
+        <w:pStyle w:val="Listeafsnit"/>
         <w:numPr>
           <w:ilvl w:val="0"/>
           <w:numId w:val="1"/>
         </w:numPr>
-        <w:rPr/>
-      </w:pPr>
-      <w:r>
-        <w:rPr/>
-        <w:t xml:space="preserve">Navn på </w:t>
-      </w:r>
-      <w:r>
-        <w:rPr/>
-        <w:t>commits</w:t>
-      </w:r>
-      <w:r>
-        <w:rPr/>
-        <w:t xml:space="preserve"> fx = “D1 </w:t>
-      </w:r>
-      <w:r>
-        <w:rPr/>
-        <w:t xml:space="preserve">- </w:t>
-      </w:r>
-      <w:r>
-        <w:rPr/>
-        <w:t>Added</w:t>
-      </w:r>
-      <w:r>
-        <w:rPr/>
-        <w:t xml:space="preserve"> Company Class</w:t>
-      </w:r>
-      <w:r>
-        <w:rPr/>
+        <w:rPr>
+          <w:lang w:val="en-GB"/>
+        </w:rPr>
+      </w:pPr>
+      <w:proofErr w:type="spellStart"/>
+      <w:r>
+        <w:rPr>
+          <w:lang w:val="en-GB"/>
+        </w:rPr>
+        <w:t>Navn</w:t>
+      </w:r>
+      <w:proofErr w:type="spellEnd"/>
+      <w:r>
+        <w:rPr>
+          <w:lang w:val="en-GB"/>
+        </w:rPr>
+        <w:t xml:space="preserve"> på commits </w:t>
+      </w:r>
+      <w:proofErr w:type="spellStart"/>
+      <w:r>
+        <w:rPr>
+          <w:lang w:val="en-GB"/>
+        </w:rPr>
+        <w:t>fx</w:t>
+      </w:r>
+      <w:proofErr w:type="spellEnd"/>
+      <w:r>
+        <w:rPr>
+          <w:lang w:val="en-GB"/>
+        </w:rPr>
+        <w:t xml:space="preserve"> = “D1 </w:t>
+      </w:r>
+      <w:r>
+        <w:rPr>
+          <w:lang w:val="en-GB"/>
+        </w:rPr>
+        <w:t>- Added Company Class</w:t>
+      </w:r>
+      <w:r>
+        <w:rPr>
+          <w:lang w:val="en-GB"/>
+        </w:rPr>
         <w:t>”</w:t>
       </w:r>
     </w:p>
     <w:p>
       <w:pPr>
-        <w:pStyle w:val="ListParagraph"/>
+        <w:pStyle w:val="Listeafsnit"/>
         <w:numPr>
           <w:ilvl w:val="0"/>
           <w:numId w:val="1"/>
         </w:numPr>
-        <w:rPr/>
-      </w:pPr>
-      <w:r>
-        <w:rPr/>
-        <w:t>Vi holder det i main.</w:t>
-      </w:r>
-    </w:p>
-    <w:p>
-      <w:pPr>
-        <w:pStyle w:val="Heading1"/>
+      </w:pPr>
+      <w:r>
+        <w:t xml:space="preserve">Vi holder det i </w:t>
+      </w:r>
+      <w:proofErr w:type="spellStart"/>
+      <w:r>
+        <w:t>main</w:t>
+      </w:r>
+      <w:proofErr w:type="spellEnd"/>
+      <w:r>
+        <w:t>.</w:t>
+      </w:r>
+    </w:p>
+    <w:p>
+      <w:pPr>
+        <w:pStyle w:val="Overskrift1"/>
       </w:pPr>
       <w:r>
         <w:t>Kommunikation:</w:t>
@@ -156,7 +174,7 @@
     </w:p>
     <w:p>
       <w:pPr>
-        <w:pStyle w:val="ListParagraph"/>
+        <w:pStyle w:val="Listeafsnit"/>
         <w:numPr>
           <w:ilvl w:val="0"/>
           <w:numId w:val="1"/>
@@ -174,7 +192,7 @@
     </w:p>
     <w:p>
       <w:pPr>
-        <w:pStyle w:val="ListParagraph"/>
+        <w:pStyle w:val="Listeafsnit"/>
         <w:numPr>
           <w:ilvl w:val="0"/>
           <w:numId w:val="1"/>
@@ -184,34 +202,80 @@
         <w:t>Vold</w:t>
       </w:r>
     </w:p>
+    <w:p>
+      <w:pPr>
+        <w:pStyle w:val="Listeafsnit"/>
+        <w:numPr>
+          <w:ilvl w:val="0"/>
+          <w:numId w:val="1"/>
+        </w:numPr>
+      </w:pPr>
+      <w:r>
+        <w:t xml:space="preserve">For at se hvor langt vi er kommet laver vi issues på </w:t>
+      </w:r>
+      <w:proofErr w:type="spellStart"/>
+      <w:r>
+        <w:t>git</w:t>
+      </w:r>
+      <w:proofErr w:type="spellEnd"/>
+      <w:r>
+        <w:t xml:space="preserve"> med </w:t>
+      </w:r>
+      <w:proofErr w:type="spellStart"/>
+      <w:r>
+        <w:t>title,assignees</w:t>
+      </w:r>
+      <w:proofErr w:type="spellEnd"/>
+      <w:r>
+        <w:t xml:space="preserve"> , </w:t>
+      </w:r>
+      <w:proofErr w:type="spellStart"/>
+      <w:r>
+        <w:t>milestone</w:t>
+      </w:r>
+      <w:proofErr w:type="spellEnd"/>
+      <w:r>
+        <w:t xml:space="preserve"> og labels </w:t>
+      </w:r>
+    </w:p>
     <w:p/>
     <w:p>
       <w:pPr>
-        <w:pStyle w:val="Heading1"/>
+        <w:pStyle w:val="Overskrift1"/>
         <w:rPr>
           <w:lang w:val="en-US"/>
         </w:rPr>
       </w:pPr>
+      <w:proofErr w:type="spellStart"/>
       <w:r>
         <w:rPr>
           <w:lang w:val="en-US"/>
         </w:rPr>
-        <w:t>Underskrifter:</w:t>
-      </w:r>
-    </w:p>
-    <w:p>
-      <w:pPr>
-        <w:rPr>
-          <w:rFonts w:ascii="Vladimir Script" w:hAnsi="Vladimir Script" w:eastAsia="Vladimir Script" w:cs="Vladimir Script"/>
+        <w:t>Underskrifter</w:t>
+      </w:r>
+      <w:proofErr w:type="spellEnd"/>
+      <w:r>
+        <w:rPr>
           <w:lang w:val="en-US"/>
         </w:rPr>
-      </w:pPr>
-      <w:r>
-        <w:rPr>
-          <w:rFonts w:ascii="Ninjargon" w:hAnsi="Ninjargon" w:eastAsia="Yu Gothic Light" w:cs="Yu Gothic Light"/>
+        <w:t>:</w:t>
+      </w:r>
+    </w:p>
+    <w:p>
+      <w:pPr>
+        <w:rPr>
+          <w:rFonts w:ascii="Vladimir Script" w:eastAsia="Vladimir Script" w:hAnsi="Vladimir Script" w:cs="Vladimir Script"/>
+          <w:lang w:val="en-US"/>
+        </w:rPr>
+      </w:pPr>
+      <w:proofErr w:type="spellStart"/>
+      <w:r>
+        <w:rPr>
+          <w:rFonts w:ascii="Ninjargon" w:eastAsia="Yu Gothic Light" w:hAnsi="Ninjargon" w:cs="Yu Gothic Light"/>
         </w:rPr>
         <w:t>Lauertis</w:t>
       </w:r>
+      <w:proofErr w:type="spellEnd"/>
     </w:p>
     <w:p>
       <w:pPr>
@@ -221,14 +285,14 @@
       </w:pPr>
       <w:r>
         <w:rPr>
-          <w:rFonts w:ascii="Baguet Script" w:hAnsi="Baguet Script" w:eastAsia="Baguet Script" w:cs="Baguet Script"/>
+          <w:rFonts w:ascii="Baguet Script" w:eastAsia="Baguet Script" w:hAnsi="Baguet Script" w:cs="Baguet Script"/>
           <w:lang w:val="en-US"/>
         </w:rPr>
         <w:t>Casper</w:t>
       </w:r>
       <w:r>
         <w:rPr>
-          <w:rFonts w:ascii="Baguet Script" w:hAnsi="Baguet Script" w:eastAsia="Baguet Script" w:cs="Baguet Script"/>
+          <w:rFonts w:ascii="Baguet Script" w:eastAsia="Baguet Script" w:hAnsi="Baguet Script" w:cs="Baguet Script"/>
           <w:lang w:val="en-US"/>
         </w:rPr>
         <w:t xml:space="preserve"> </w:t>
@@ -243,14 +307,14 @@
       </w:pPr>
       <w:r>
         <w:rPr>
-          <w:rFonts w:ascii="Comic Sans MS" w:hAnsi="Comic Sans MS" w:eastAsia="Comic Sans MS" w:cs="Comic Sans MS"/>
+          <w:rFonts w:ascii="Comic Sans MS" w:eastAsia="Comic Sans MS" w:hAnsi="Comic Sans MS" w:cs="Comic Sans MS"/>
           <w:lang w:val="en-US"/>
         </w:rPr>
         <w:t>Magnus</w:t>
       </w:r>
     </w:p>
     <w:sectPr>
-      <w:pgSz w:w="11906" w:h="16838" w:orient="portrait"/>
+      <w:pgSz w:w="11906" w:h="16838"/>
       <w:pgMar w:top="1440" w:right="1440" w:bottom="1440" w:left="1440" w:header="708" w:footer="708" w:gutter="0"/>
       <w:cols w:space="708"/>
       <w:docGrid w:linePitch="360"/>
@@ -260,7 +324,7 @@
 </file>
 
 <file path=word/numbering.xml><?xml version="1.0" encoding="utf-8"?>
-<w:numbering xmlns:wpc="http://schemas.microsoft.com/office/word/2010/wordprocessingCanvas" xmlns:cx="http://schemas.microsoft.com/office/drawing/2014/chartex" xmlns:cx1="http://schemas.microsoft.com/office/drawing/2015/9/8/chartex" xmlns:cx2="http://schemas.microsoft.com/office/drawing/2015/10/21/chartex" xmlns:cx3="http://schemas.microsoft.com/office/drawing/2016/5/9/chartex" xmlns:cx4="http://schemas.microsoft.com/office/drawing/2016/5/10/chartex" xmlns:cx5="http://schemas.microsoft.com/office/drawing/2016/5/11/chartex" xmlns:cx6="http://schemas.microsoft.com/office/drawing/2016/5/12/chartex" xmlns:cx7="http://schemas.microsoft.com/office/drawing/2016/5/13/chartex" xmlns:cx8="http://schemas.microsoft.com/office/drawing/2016/5/14/chartex" xmlns:mc="http://schemas.openxmlformats.org/markup-compatibility/2006" xmlns:aink="http://schemas.microsoft.com/office/drawing/2016/ink" xmlns:am3d="http://schemas.microsoft.com/office/drawing/2017/model3d" xmlns:o="urn:schemas-microsoft-com:office:office" xmlns:oel="http://schemas.microsoft.com/office/2019/extlst" xmlns:r="http://schemas.openxmlformats.org/officeDocument/2006/relationships" xmlns:m="http://schemas.openxmlformats.org/officeDocument/2006/math" xmlns:v="urn:schemas-microsoft-com:vml" xmlns:wp14="http://schemas.microsoft.com/office/word/2010/wordprocessingDrawing" xmlns:wp="http://schemas.openxmlformats.org/drawingml/2006/wordprocessingDrawing" xmlns:w10="urn:schemas-microsoft-com:office:word" xmlns:w="http://schemas.openxmlformats.org/wordprocessingml/2006/main" xmlns:w14="http://schemas.microsoft.com/office/word/2010/wordml" xmlns:w15="http://schemas.microsoft.com/office/word/2012/wordml" xmlns:w16cex="http://schemas.microsoft.com/office/word/2018/wordml/cex" xmlns:w16cid="http://schemas.microsoft.com/office/word/2016/wordml/cid" xmlns:w16="http://schemas.microsoft.com/office/word/2018/wordml" xmlns:w16du="http://schemas.microsoft.com/office/word/2023/wordml/word16du" xmlns:w16sdtdh="http://schemas.microsoft.com/office/word/2020/wordml/sdtdatahash" xmlns:w16se="http://schemas.microsoft.com/office/word/2015/wordml/symex" xmlns:wpg="http://schemas.microsoft.com/office/word/2010/wordprocessingGroup" xmlns:wpi="http://schemas.microsoft.com/office/word/2010/wordprocessingInk" xmlns:wne="http://schemas.microsoft.com/office/word/2006/wordml" xmlns:wps="http://schemas.microsoft.com/office/word/2010/wordprocessingShape" mc:Ignorable="w14 w15 w16se w16cid w16 w16cex w16sdtdh wp14">
+<w:numbering xmlns:wpc="http://schemas.microsoft.com/office/word/2010/wordprocessingCanvas" xmlns:cx="http://schemas.microsoft.com/office/drawing/2014/chartex" xmlns:cx1="http://schemas.microsoft.com/office/drawing/2015/9/8/chartex" xmlns:cx2="http://schemas.microsoft.com/office/drawing/2015/10/21/chartex" xmlns:cx3="http://schemas.microsoft.com/office/drawing/2016/5/9/chartex" xmlns:cx4="http://schemas.microsoft.com/office/drawing/2016/5/10/chartex" xmlns:cx5="http://schemas.microsoft.com/office/drawing/2016/5/11/chartex" xmlns:cx6="http://schemas.microsoft.com/office/drawing/2016/5/12/chartex" xmlns:cx7="http://schemas.microsoft.com/office/drawing/2016/5/13/chartex" xmlns:cx8="http://schemas.microsoft.com/office/drawing/2016/5/14/chartex" xmlns:mc="http://schemas.openxmlformats.org/markup-compatibility/2006" xmlns:aink="http://schemas.microsoft.com/office/drawing/2016/ink" xmlns:am3d="http://schemas.microsoft.com/office/drawing/2017/model3d" xmlns:o="urn:schemas-microsoft-com:office:office" xmlns:oel="http://schemas.microsoft.com/office/2019/extlst" xmlns:r="http://schemas.openxmlformats.org/officeDocument/2006/relationships" xmlns:m="http://schemas.openxmlformats.org/officeDocument/2006/math" xmlns:v="urn:schemas-microsoft-com:vml" xmlns:wp14="http://schemas.microsoft.com/office/word/2010/wordprocessingDrawing" xmlns:wp="http://schemas.openxmlformats.org/drawingml/2006/wordprocessingDrawing" xmlns:w10="urn:schemas-microsoft-com:office:word" xmlns:w="http://schemas.openxmlformats.org/wordprocessingml/2006/main" xmlns:w14="http://schemas.microsoft.com/office/word/2010/wordml" xmlns:w15="http://schemas.microsoft.com/office/word/2012/wordml" xmlns:w16cex="http://schemas.microsoft.com/office/word/2018/wordml/cex" xmlns:w16cid="http://schemas.microsoft.com/office/word/2016/wordml/cid" xmlns:w16="http://schemas.microsoft.com/office/word/2018/wordml" xmlns:w16sdtdh="http://schemas.microsoft.com/office/word/2020/wordml/sdtdatahash" xmlns:w16se="http://schemas.microsoft.com/office/word/2015/wordml/symex" xmlns:wpg="http://schemas.microsoft.com/office/word/2010/wordprocessingGroup" xmlns:wpi="http://schemas.microsoft.com/office/word/2010/wordprocessingInk" xmlns:wne="http://schemas.microsoft.com/office/word/2006/wordml" xmlns:wps="http://schemas.microsoft.com/office/word/2010/wordprocessingShape" mc:Ignorable="w14 w15 w16se w16cid w16 w16cex w16sdtdh wp14">
   <w:abstractNum w:abstractNumId="0" w15:restartNumberingAfterBreak="0">
     <w:nsid w:val="53900627"/>
     <w:multiLevelType w:val="hybridMultilevel"/>
@@ -273,7 +337,7 @@
         <w:ind w:left="720" w:hanging="360"/>
       </w:pPr>
       <w:rPr>
-        <w:rFonts w:hint="default" w:ascii="Calibri" w:hAnsi="Calibri" w:cs="Calibri" w:eastAsiaTheme="minorHAnsi"/>
+        <w:rFonts w:ascii="Calibri" w:eastAsiaTheme="minorHAnsi" w:hAnsi="Calibri" w:cs="Calibri" w:hint="default"/>
       </w:rPr>
     </w:lvl>
     <w:lvl w:ilvl="1" w:tplc="04060003" w:tentative="1">
@@ -285,7 +349,7 @@
         <w:ind w:left="1440" w:hanging="360"/>
       </w:pPr>
       <w:rPr>
-        <w:rFonts w:hint="default" w:ascii="Courier New" w:hAnsi="Courier New" w:cs="Courier New"/>
+        <w:rFonts w:ascii="Courier New" w:hAnsi="Courier New" w:cs="Courier New" w:hint="default"/>
       </w:rPr>
     </w:lvl>
     <w:lvl w:ilvl="2" w:tplc="04060005" w:tentative="1">
@@ -297,7 +361,7 @@
         <w:ind w:left="2160" w:hanging="360"/>
       </w:pPr>
       <w:rPr>
-        <w:rFonts w:hint="default" w:ascii="Wingdings" w:hAnsi="Wingdings"/>
+        <w:rFonts w:ascii="Wingdings" w:hAnsi="Wingdings" w:hint="default"/>
       </w:rPr>
     </w:lvl>
     <w:lvl w:ilvl="3" w:tplc="04060001" w:tentative="1">
@@ -309,7 +373,7 @@
         <w:ind w:left="2880" w:hanging="360"/>
       </w:pPr>
       <w:rPr>
-        <w:rFonts w:hint="default" w:ascii="Symbol" w:hAnsi="Symbol"/>
+        <w:rFonts w:ascii="Symbol" w:hAnsi="Symbol" w:hint="default"/>
       </w:rPr>
     </w:lvl>
     <w:lvl w:ilvl="4" w:tplc="04060003" w:tentative="1">
@@ -321,7 +385,7 @@
         <w:ind w:left="3600" w:hanging="360"/>
       </w:pPr>
       <w:rPr>
-        <w:rFonts w:hint="default" w:ascii="Courier New" w:hAnsi="Courier New" w:cs="Courier New"/>
+        <w:rFonts w:ascii="Courier New" w:hAnsi="Courier New" w:cs="Courier New" w:hint="default"/>
       </w:rPr>
     </w:lvl>
     <w:lvl w:ilvl="5" w:tplc="04060005" w:tentative="1">
@@ -333,7 +397,7 @@
         <w:ind w:left="4320" w:hanging="360"/>
       </w:pPr>
       <w:rPr>
-        <w:rFonts w:hint="default" w:ascii="Wingdings" w:hAnsi="Wingdings"/>
+        <w:rFonts w:ascii="Wingdings" w:hAnsi="Wingdings" w:hint="default"/>
       </w:rPr>
     </w:lvl>
     <w:lvl w:ilvl="6" w:tplc="04060001" w:tentative="1">
@@ -345,7 +409,7 @@
         <w:ind w:left="5040" w:hanging="360"/>
       </w:pPr>
       <w:rPr>
-        <w:rFonts w:hint="default" w:ascii="Symbol" w:hAnsi="Symbol"/>
+        <w:rFonts w:ascii="Symbol" w:hAnsi="Symbol" w:hint="default"/>
       </w:rPr>
     </w:lvl>
     <w:lvl w:ilvl="7" w:tplc="04060003" w:tentative="1">
@@ -357,7 +421,7 @@
         <w:ind w:left="5760" w:hanging="360"/>
       </w:pPr>
       <w:rPr>
-        <w:rFonts w:hint="default" w:ascii="Courier New" w:hAnsi="Courier New" w:cs="Courier New"/>
+        <w:rFonts w:ascii="Courier New" w:hAnsi="Courier New" w:cs="Courier New" w:hint="default"/>
       </w:rPr>
     </w:lvl>
     <w:lvl w:ilvl="8" w:tplc="04060005" w:tentative="1">
@@ -369,7 +433,7 @@
         <w:ind w:left="6480" w:hanging="360"/>
       </w:pPr>
       <w:rPr>
-        <w:rFonts w:hint="default" w:ascii="Wingdings" w:hAnsi="Wingdings"/>
+        <w:rFonts w:ascii="Wingdings" w:hAnsi="Wingdings" w:hint="default"/>
       </w:rPr>
     </w:lvl>
   </w:abstractNum>
@@ -385,7 +449,7 @@
         <w:ind w:left="720" w:hanging="360"/>
       </w:pPr>
       <w:rPr>
-        <w:rFonts w:hint="default" w:ascii="Calibri" w:hAnsi="Calibri" w:cs="Calibri" w:eastAsiaTheme="minorHAnsi"/>
+        <w:rFonts w:ascii="Calibri" w:eastAsiaTheme="minorHAnsi" w:hAnsi="Calibri" w:cs="Calibri" w:hint="default"/>
       </w:rPr>
     </w:lvl>
     <w:lvl w:ilvl="1" w:tplc="04060003" w:tentative="1">
@@ -397,7 +461,7 @@
         <w:ind w:left="1440" w:hanging="360"/>
       </w:pPr>
       <w:rPr>
-        <w:rFonts w:hint="default" w:ascii="Courier New" w:hAnsi="Courier New" w:cs="Courier New"/>
+        <w:rFonts w:ascii="Courier New" w:hAnsi="Courier New" w:cs="Courier New" w:hint="default"/>
       </w:rPr>
     </w:lvl>
     <w:lvl w:ilvl="2" w:tplc="04060005" w:tentative="1">
@@ -409,7 +473,7 @@
         <w:ind w:left="2160" w:hanging="360"/>
       </w:pPr>
       <w:rPr>
-        <w:rFonts w:hint="default" w:ascii="Wingdings" w:hAnsi="Wingdings"/>
+        <w:rFonts w:ascii="Wingdings" w:hAnsi="Wingdings" w:hint="default"/>
       </w:rPr>
     </w:lvl>
     <w:lvl w:ilvl="3" w:tplc="04060001" w:tentative="1">
@@ -421,7 +485,7 @@
         <w:ind w:left="2880" w:hanging="360"/>
       </w:pPr>
       <w:rPr>
-        <w:rFonts w:hint="default" w:ascii="Symbol" w:hAnsi="Symbol"/>
+        <w:rFonts w:ascii="Symbol" w:hAnsi="Symbol" w:hint="default"/>
       </w:rPr>
     </w:lvl>
     <w:lvl w:ilvl="4" w:tplc="04060003" w:tentative="1">
@@ -433,7 +497,7 @@
         <w:ind w:left="3600" w:hanging="360"/>
       </w:pPr>
       <w:rPr>
-        <w:rFonts w:hint="default" w:ascii="Courier New" w:hAnsi="Courier New" w:cs="Courier New"/>
+        <w:rFonts w:ascii="Courier New" w:hAnsi="Courier New" w:cs="Courier New" w:hint="default"/>
       </w:rPr>
     </w:lvl>
     <w:lvl w:ilvl="5" w:tplc="04060005" w:tentative="1">
@@ -445,7 +509,7 @@
         <w:ind w:left="4320" w:hanging="360"/>
       </w:pPr>
       <w:rPr>
-        <w:rFonts w:hint="default" w:ascii="Wingdings" w:hAnsi="Wingdings"/>
+        <w:rFonts w:ascii="Wingdings" w:hAnsi="Wingdings" w:hint="default"/>
       </w:rPr>
     </w:lvl>
     <w:lvl w:ilvl="6" w:tplc="04060001" w:tentative="1">
@@ -457,7 +521,7 @@
         <w:ind w:left="5040" w:hanging="360"/>
       </w:pPr>
       <w:rPr>
-        <w:rFonts w:hint="default" w:ascii="Symbol" w:hAnsi="Symbol"/>
+        <w:rFonts w:ascii="Symbol" w:hAnsi="Symbol" w:hint="default"/>
       </w:rPr>
     </w:lvl>
     <w:lvl w:ilvl="7" w:tplc="04060003" w:tentative="1">
@@ -469,7 +533,7 @@
         <w:ind w:left="5760" w:hanging="360"/>
       </w:pPr>
       <w:rPr>
-        <w:rFonts w:hint="default" w:ascii="Courier New" w:hAnsi="Courier New" w:cs="Courier New"/>
+        <w:rFonts w:ascii="Courier New" w:hAnsi="Courier New" w:cs="Courier New" w:hint="default"/>
       </w:rPr>
     </w:lvl>
     <w:lvl w:ilvl="8" w:tplc="04060005" w:tentative="1">
@@ -481,7 +545,7 @@
         <w:ind w:left="6480" w:hanging="360"/>
       </w:pPr>
       <w:rPr>
-        <w:rFonts w:hint="default" w:ascii="Wingdings" w:hAnsi="Wingdings"/>
+        <w:rFonts w:ascii="Wingdings" w:hAnsi="Wingdings" w:hint="default"/>
       </w:rPr>
     </w:lvl>
   </w:abstractNum>
@@ -499,7 +563,7 @@
   <w:docDefaults>
     <w:rPrDefault>
       <w:rPr>
-        <w:rFonts w:asciiTheme="minorHAnsi" w:hAnsiTheme="minorHAnsi" w:eastAsiaTheme="minorHAnsi" w:cstheme="minorBidi"/>
+        <w:rFonts w:asciiTheme="minorHAnsi" w:eastAsiaTheme="minorHAnsi" w:hAnsiTheme="minorHAnsi" w:cstheme="minorBidi"/>
         <w:kern w:val="2"/>
         <w:sz w:val="22"/>
         <w:szCs w:val="22"/>
@@ -516,14 +580,14 @@
   <w:latentStyles w:defLockedState="0" w:defUIPriority="99" w:defSemiHidden="0" w:defUnhideWhenUsed="0" w:defQFormat="0" w:count="376">
     <w:lsdException w:name="Normal" w:uiPriority="0" w:qFormat="1"/>
     <w:lsdException w:name="heading 1" w:uiPriority="9" w:qFormat="1"/>
-    <w:lsdException w:name="heading 2" w:uiPriority="9" w:semiHidden="1" w:unhideWhenUsed="1" w:qFormat="1"/>
-    <w:lsdException w:name="heading 3" w:uiPriority="9" w:semiHidden="1" w:unhideWhenUsed="1" w:qFormat="1"/>
-    <w:lsdException w:name="heading 4" w:uiPriority="9" w:semiHidden="1" w:unhideWhenUsed="1" w:qFormat="1"/>
-    <w:lsdException w:name="heading 5" w:uiPriority="9" w:semiHidden="1" w:unhideWhenUsed="1" w:qFormat="1"/>
-    <w:lsdException w:name="heading 6" w:uiPriority="9" w:semiHidden="1" w:unhideWhenUsed="1" w:qFormat="1"/>
-    <w:lsdException w:name="heading 7" w:uiPriority="9" w:semiHidden="1" w:unhideWhenUsed="1" w:qFormat="1"/>
-    <w:lsdException w:name="heading 8" w:uiPriority="9" w:semiHidden="1" w:unhideWhenUsed="1" w:qFormat="1"/>
-    <w:lsdException w:name="heading 9" w:uiPriority="9" w:semiHidden="1" w:unhideWhenUsed="1" w:qFormat="1"/>
+    <w:lsdException w:name="heading 2" w:semiHidden="1" w:uiPriority="9" w:unhideWhenUsed="1" w:qFormat="1"/>
+    <w:lsdException w:name="heading 3" w:semiHidden="1" w:uiPriority="9" w:unhideWhenUsed="1" w:qFormat="1"/>
+    <w:lsdException w:name="heading 4" w:semiHidden="1" w:uiPriority="9" w:unhideWhenUsed="1" w:qFormat="1"/>
+    <w:lsdException w:name="heading 5" w:semiHidden="1" w:uiPriority="9" w:unhideWhenUsed="1" w:qFormat="1"/>
+    <w:lsdException w:name="heading 6" w:semiHidden="1" w:uiPriority="9" w:unhideWhenUsed="1" w:qFormat="1"/>
+    <w:lsdException w:name="heading 7" w:semiHidden="1" w:uiPriority="9" w:unhideWhenUsed="1" w:qFormat="1"/>
+    <w:lsdException w:name="heading 8" w:semiHidden="1" w:uiPriority="9" w:unhideWhenUsed="1" w:qFormat="1"/>
+    <w:lsdException w:name="heading 9" w:semiHidden="1" w:uiPriority="9" w:unhideWhenUsed="1" w:qFormat="1"/>
     <w:lsdException w:name="index 1" w:semiHidden="1" w:unhideWhenUsed="1"/>
     <w:lsdException w:name="index 2" w:semiHidden="1" w:unhideWhenUsed="1"/>
     <w:lsdException w:name="index 3" w:semiHidden="1" w:unhideWhenUsed="1"/>
@@ -533,22 +597,22 @@
     <w:lsdException w:name="index 7" w:semiHidden="1" w:unhideWhenUsed="1"/>
     <w:lsdException w:name="index 8" w:semiHidden="1" w:unhideWhenUsed="1"/>
     <w:lsdException w:name="index 9" w:semiHidden="1" w:unhideWhenUsed="1"/>
-    <w:lsdException w:name="toc 1" w:uiPriority="39" w:semiHidden="1" w:unhideWhenUsed="1"/>
-    <w:lsdException w:name="toc 2" w:uiPriority="39" w:semiHidden="1" w:unhideWhenUsed="1"/>
-    <w:lsdException w:name="toc 3" w:uiPriority="39" w:semiHidden="1" w:unhideWhenUsed="1"/>
-    <w:lsdException w:name="toc 4" w:uiPriority="39" w:semiHidden="1" w:unhideWhenUsed="1"/>
-    <w:lsdException w:name="toc 5" w:uiPriority="39" w:semiHidden="1" w:unhideWhenUsed="1"/>
-    <w:lsdException w:name="toc 6" w:uiPriority="39" w:semiHidden="1" w:unhideWhenUsed="1"/>
-    <w:lsdException w:name="toc 7" w:uiPriority="39" w:semiHidden="1" w:unhideWhenUsed="1"/>
-    <w:lsdException w:name="toc 8" w:uiPriority="39" w:semiHidden="1" w:unhideWhenUsed="1"/>
-    <w:lsdException w:name="toc 9" w:uiPriority="39" w:semiHidden="1" w:unhideWhenUsed="1"/>
+    <w:lsdException w:name="toc 1" w:semiHidden="1" w:uiPriority="39" w:unhideWhenUsed="1"/>
+    <w:lsdException w:name="toc 2" w:semiHidden="1" w:uiPriority="39" w:unhideWhenUsed="1"/>
+    <w:lsdException w:name="toc 3" w:semiHidden="1" w:uiPriority="39" w:unhideWhenUsed="1"/>
+    <w:lsdException w:name="toc 4" w:semiHidden="1" w:uiPriority="39" w:unhideWhenUsed="1"/>
+    <w:lsdException w:name="toc 5" w:semiHidden="1" w:uiPriority="39" w:unhideWhenUsed="1"/>
+    <w:lsdException w:name="toc 6" w:semiHidden="1" w:uiPriority="39" w:unhideWhenUsed="1"/>
+    <w:lsdException w:name="toc 7" w:semiHidden="1" w:uiPriority="39" w:unhideWhenUsed="1"/>
+    <w:lsdException w:name="toc 8" w:semiHidden="1" w:uiPriority="39" w:unhideWhenUsed="1"/>
+    <w:lsdException w:name="toc 9" w:semiHidden="1" w:uiPriority="39" w:unhideWhenUsed="1"/>
     <w:lsdException w:name="Normal Indent" w:semiHidden="1" w:unhideWhenUsed="1"/>
     <w:lsdException w:name="footnote text" w:semiHidden="1" w:unhideWhenUsed="1"/>
     <w:lsdException w:name="annotation text" w:semiHidden="1" w:unhideWhenUsed="1"/>
     <w:lsdException w:name="header" w:semiHidden="1" w:unhideWhenUsed="1"/>
     <w:lsdException w:name="footer" w:semiHidden="1" w:unhideWhenUsed="1"/>
     <w:lsdException w:name="index heading" w:semiHidden="1" w:unhideWhenUsed="1"/>
-    <w:lsdException w:name="caption" w:uiPriority="35" w:semiHidden="1" w:unhideWhenUsed="1" w:qFormat="1"/>
+    <w:lsdException w:name="caption" w:semiHidden="1" w:uiPriority="35" w:unhideWhenUsed="1" w:qFormat="1"/>
     <w:lsdException w:name="table of figures" w:semiHidden="1" w:unhideWhenUsed="1"/>
     <w:lsdException w:name="envelope address" w:semiHidden="1" w:unhideWhenUsed="1"/>
     <w:lsdException w:name="envelope return" w:semiHidden="1" w:unhideWhenUsed="1"/>
@@ -579,7 +643,7 @@
     <w:lsdException w:name="Title" w:uiPriority="10" w:qFormat="1"/>
     <w:lsdException w:name="Closing" w:semiHidden="1" w:unhideWhenUsed="1"/>
     <w:lsdException w:name="Signature" w:semiHidden="1" w:unhideWhenUsed="1"/>
-    <w:lsdException w:name="Default Paragraph Font" w:uiPriority="1" w:semiHidden="1" w:unhideWhenUsed="1"/>
+    <w:lsdException w:name="Default Paragraph Font" w:semiHidden="1" w:uiPriority="1" w:unhideWhenUsed="1"/>
     <w:lsdException w:name="Body Text" w:semiHidden="1" w:unhideWhenUsed="1"/>
     <w:lsdException w:name="Body Text Indent" w:semiHidden="1" w:unhideWhenUsed="1"/>
     <w:lsdException w:name="List Continue" w:semiHidden="1" w:unhideWhenUsed="1"/>
@@ -779,8 +843,8 @@
     <w:lsdException w:name="Subtle Reference" w:uiPriority="31" w:qFormat="1"/>
     <w:lsdException w:name="Intense Reference" w:uiPriority="32" w:qFormat="1"/>
     <w:lsdException w:name="Book Title" w:uiPriority="33" w:qFormat="1"/>
-    <w:lsdException w:name="Bibliography" w:uiPriority="37" w:semiHidden="1" w:unhideWhenUsed="1"/>
-    <w:lsdException w:name="TOC Heading" w:uiPriority="39" w:semiHidden="1" w:unhideWhenUsed="1" w:qFormat="1"/>
+    <w:lsdException w:name="Bibliography" w:semiHidden="1" w:uiPriority="37" w:unhideWhenUsed="1"/>
+    <w:lsdException w:name="TOC Heading" w:semiHidden="1" w:uiPriority="39" w:unhideWhenUsed="1" w:qFormat="1"/>
     <w:lsdException w:name="Plain Table 1" w:uiPriority="41"/>
     <w:lsdException w:name="Plain Table 2" w:uiPriority="42"/>
     <w:lsdException w:name="Plain Table 3" w:uiPriority="43"/>
@@ -891,15 +955,15 @@
     <w:lsdException w:name="Unresolved Mention" w:semiHidden="1" w:unhideWhenUsed="1"/>
     <w:lsdException w:name="Smart Link" w:semiHidden="1" w:unhideWhenUsed="1"/>
   </w:latentStyles>
-  <w:style w:type="paragraph" w:styleId="Normal" w:default="1">
+  <w:style w:type="paragraph" w:default="1" w:styleId="Normal">
     <w:name w:val="Normal"/>
     <w:qFormat/>
   </w:style>
-  <w:style w:type="paragraph" w:styleId="Heading1">
+  <w:style w:type="paragraph" w:styleId="Overskrift1">
     <w:name w:val="heading 1"/>
     <w:basedOn w:val="Normal"/>
     <w:next w:val="Normal"/>
-    <w:link w:val="Heading1Char"/>
+    <w:link w:val="Overskrift1Tegn"/>
     <w:uiPriority w:val="9"/>
     <w:qFormat/>
     <w:rsid w:val="000C0A93"/>
@@ -910,19 +974,19 @@
       <w:outlineLvl w:val="0"/>
     </w:pPr>
     <w:rPr>
-      <w:rFonts w:asciiTheme="majorHAnsi" w:hAnsiTheme="majorHAnsi" w:eastAsiaTheme="majorEastAsia" w:cstheme="majorBidi"/>
+      <w:rFonts w:asciiTheme="majorHAnsi" w:eastAsiaTheme="majorEastAsia" w:hAnsiTheme="majorHAnsi" w:cstheme="majorBidi"/>
       <w:color w:val="2F5496" w:themeColor="accent1" w:themeShade="BF"/>
       <w:sz w:val="32"/>
       <w:szCs w:val="32"/>
     </w:rPr>
   </w:style>
-  <w:style w:type="character" w:styleId="DefaultParagraphFont" w:default="1">
+  <w:style w:type="character" w:default="1" w:styleId="Standardskrifttypeiafsnit">
     <w:name w:val="Default Paragraph Font"/>
     <w:uiPriority w:val="1"/>
     <w:semiHidden/>
     <w:unhideWhenUsed/>
   </w:style>
-  <w:style w:type="table" w:styleId="TableNormal" w:default="1">
+  <w:style w:type="table" w:default="1" w:styleId="Tabel-Normal">
     <w:name w:val="Normal Table"/>
     <w:uiPriority w:val="99"/>
     <w:semiHidden/>
@@ -937,26 +1001,26 @@
       </w:tblCellMar>
     </w:tblPr>
   </w:style>
-  <w:style w:type="numbering" w:styleId="NoList" w:default="1">
+  <w:style w:type="numbering" w:default="1" w:styleId="Ingenoversigt">
     <w:name w:val="No List"/>
     <w:uiPriority w:val="99"/>
     <w:semiHidden/>
     <w:unhideWhenUsed/>
   </w:style>
-  <w:style w:type="character" w:styleId="Heading1Char" w:customStyle="1">
-    <w:name w:val="Heading 1 Char"/>
-    <w:basedOn w:val="DefaultParagraphFont"/>
-    <w:link w:val="Heading1"/>
+  <w:style w:type="character" w:customStyle="1" w:styleId="Overskrift1Tegn">
+    <w:name w:val="Overskrift 1 Tegn"/>
+    <w:basedOn w:val="Standardskrifttypeiafsnit"/>
+    <w:link w:val="Overskrift1"/>
     <w:uiPriority w:val="9"/>
     <w:rsid w:val="000C0A93"/>
     <w:rPr>
-      <w:rFonts w:asciiTheme="majorHAnsi" w:hAnsiTheme="majorHAnsi" w:eastAsiaTheme="majorEastAsia" w:cstheme="majorBidi"/>
+      <w:rFonts w:asciiTheme="majorHAnsi" w:eastAsiaTheme="majorEastAsia" w:hAnsiTheme="majorHAnsi" w:cstheme="majorBidi"/>
       <w:color w:val="2F5496" w:themeColor="accent1" w:themeShade="BF"/>
       <w:sz w:val="32"/>
       <w:szCs w:val="32"/>
     </w:rPr>
   </w:style>
-  <w:style w:type="paragraph" w:styleId="ListParagraph">
+  <w:style w:type="paragraph" w:styleId="Listeafsnit">
     <w:name w:val="List Paragraph"/>
     <w:basedOn w:val="Normal"/>
     <w:uiPriority w:val="34"/>

</xml_diff>